<commit_message>
table, final version, date
</commit_message>
<xml_diff>
--- a/Deliverables/Design.docx
+++ b/Deliverables/Design.docx
@@ -1,13 +1,13 @@
 
 <file path=word/document.xml><?xml version="1.0" encoding="utf-8"?>
-<w:document xmlns:ve="http://schemas.openxmlformats.org/markup-compatibility/2006" xmlns:o="urn:schemas-microsoft-com:office:office" xmlns:r="http://schemas.openxmlformats.org/officeDocument/2006/relationships" xmlns:m="http://schemas.openxmlformats.org/officeDocument/2006/math" xmlns:v="urn:schemas-microsoft-com:vml" xmlns:wp="http://schemas.openxmlformats.org/drawingml/2006/wordprocessingDrawing" xmlns:w10="urn:schemas-microsoft-com:office:word" xmlns:w="http://schemas.openxmlformats.org/wordprocessingml/2006/main" xmlns:wne="http://schemas.microsoft.com/office/word/2006/wordml">
+<w:document xmlns:wpc="http://schemas.microsoft.com/office/word/2010/wordprocessingCanvas" xmlns:mc="http://schemas.openxmlformats.org/markup-compatibility/2006" xmlns:o="urn:schemas-microsoft-com:office:office" xmlns:r="http://schemas.openxmlformats.org/officeDocument/2006/relationships" xmlns:m="http://schemas.openxmlformats.org/officeDocument/2006/math" xmlns:v="urn:schemas-microsoft-com:vml" xmlns:wp14="http://schemas.microsoft.com/office/word/2010/wordprocessingDrawing" xmlns:wp="http://schemas.openxmlformats.org/drawingml/2006/wordprocessingDrawing" xmlns:w10="urn:schemas-microsoft-com:office:word" xmlns:w="http://schemas.openxmlformats.org/wordprocessingml/2006/main" xmlns:w14="http://schemas.microsoft.com/office/word/2010/wordml" xmlns:wpg="http://schemas.microsoft.com/office/word/2010/wordprocessingGroup" xmlns:wpi="http://schemas.microsoft.com/office/word/2010/wordprocessingInk" xmlns:wne="http://schemas.microsoft.com/office/word/2006/wordml" xmlns:wps="http://schemas.microsoft.com/office/word/2010/wordprocessingShape" mc:Ignorable="w14 wp14">
   <w:body>
     <w:p>
       <w:pPr>
-        <w:pStyle w:val="1"/>
+        <w:pStyle w:val="Heading1"/>
         <w:jc w:val="center"/>
       </w:pPr>
-      <w:bookmarkStart w:id="0" w:name="_Toc437256458"/>
+      <w:bookmarkStart w:id="0" w:name="_Toc437594330"/>
       <w:r>
         <w:t>User Requirements specification</w:t>
       </w:r>
@@ -95,14 +95,7 @@
       </w:r>
       <w:r>
         <w:br/>
-      </w:r>
-      <w:proofErr w:type="spellStart"/>
-      <w:r>
-        <w:t>Ilia</w:t>
-      </w:r>
-      <w:proofErr w:type="spellEnd"/>
-      <w:r>
-        <w:t xml:space="preserve"> </w:t>
+        <w:t xml:space="preserve">Ilia </w:t>
       </w:r>
       <w:proofErr w:type="spellStart"/>
       <w:r>
@@ -134,35 +127,33 @@
       </w:r>
       <w:r>
         <w:tab/>
-      </w:r>
-      <w:proofErr w:type="gramStart"/>
-      <w:r>
         <w:t>:</w:t>
       </w:r>
-      <w:proofErr w:type="spellStart"/>
-      <w:r>
-        <w:t>mm.dd.yyyy</w:t>
-      </w:r>
-      <w:proofErr w:type="spellEnd"/>
-      <w:proofErr w:type="gramEnd"/>
-    </w:p>
-    <w:p>
-      <w:proofErr w:type="gramStart"/>
-      <w:r>
-        <w:t>Version:</w:t>
-      </w:r>
-      <w:proofErr w:type="gramEnd"/>
-      <w:r>
-        <w:t>&lt;</w:t>
-      </w:r>
-      <w:proofErr w:type="spellStart"/>
-      <w:r>
-        <w:t>draft;version</w:t>
-      </w:r>
-      <w:proofErr w:type="spellEnd"/>
-      <w:r>
-        <w:t xml:space="preserve"> 1; version ;2&lt;…&gt;; final version&gt;</w:t>
-      </w:r>
+      <w:r>
+        <w:t xml:space="preserve"> </w:t>
+      </w:r>
+      <w:r>
+        <w:t>11</w:t>
+      </w:r>
+      <w:r>
+        <w:t>.</w:t>
+      </w:r>
+      <w:r>
+        <w:t>12</w:t>
+      </w:r>
+      <w:r>
+        <w:t>.</w:t>
+      </w:r>
+      <w:r>
+        <w:t>2015</w:t>
+      </w:r>
+    </w:p>
+    <w:p>
+      <w:r>
+        <w:t>Version: final version</w:t>
+      </w:r>
+      <w:bookmarkStart w:id="1" w:name="_GoBack"/>
+      <w:bookmarkEnd w:id="1"/>
     </w:p>
     <w:sdt>
       <w:sdtPr>
@@ -177,10 +168,11 @@
         </w:rPr>
         <w:id w:val="-962958149"/>
       </w:sdtPr>
+      <w:sdtEndPr/>
       <w:sdtContent>
         <w:p>
           <w:pPr>
-            <w:pStyle w:val="12"/>
+            <w:pStyle w:val="1"/>
           </w:pPr>
           <w:r>
             <w:t>Contents</w:t>
@@ -188,13 +180,13 @@
         </w:p>
         <w:p>
           <w:pPr>
-            <w:pStyle w:val="11"/>
+            <w:pStyle w:val="TOC1"/>
             <w:tabs>
               <w:tab w:val="right" w:leader="dot" w:pos="9350"/>
             </w:tabs>
             <w:rPr>
               <w:rFonts w:eastAsiaTheme="minorEastAsia"/>
-              <w:lang w:val="bg-BG" w:eastAsia="bg-BG"/>
+              <w:noProof/>
             </w:rPr>
           </w:pPr>
           <w:r>
@@ -206,183 +198,338 @@
           <w:r>
             <w:fldChar w:fldCharType="separate"/>
           </w:r>
-          <w:hyperlink w:anchor="_Toc437256458" w:history="1">
-            <w:r>
-              <w:rPr>
-                <w:rStyle w:val="a5"/>
+          <w:hyperlink w:anchor="_Toc437594330" w:history="1">
+            <w:r>
+              <w:rPr>
+                <w:rStyle w:val="Hyperlink"/>
+                <w:noProof/>
               </w:rPr>
               <w:t>User Requirements specification</w:t>
             </w:r>
             <w:r>
+              <w:rPr>
+                <w:noProof/>
+                <w:webHidden/>
+              </w:rPr>
               <w:tab/>
             </w:r>
             <w:r>
+              <w:rPr>
+                <w:noProof/>
+                <w:webHidden/>
+              </w:rPr>
               <w:fldChar w:fldCharType="begin"/>
             </w:r>
             <w:r>
-              <w:instrText xml:space="preserve"> PAGEREF _Toc437256458 \h </w:instrText>
-            </w:r>
-            <w:r>
+              <w:rPr>
+                <w:noProof/>
+                <w:webHidden/>
+              </w:rPr>
+              <w:instrText xml:space="preserve"> PAGEREF _Toc437594330 \h </w:instrText>
+            </w:r>
+            <w:r>
+              <w:rPr>
+                <w:noProof/>
+                <w:webHidden/>
+              </w:rPr>
+            </w:r>
+            <w:r>
+              <w:rPr>
+                <w:noProof/>
+                <w:webHidden/>
+              </w:rPr>
               <w:fldChar w:fldCharType="separate"/>
             </w:r>
             <w:r>
+              <w:rPr>
+                <w:noProof/>
+                <w:webHidden/>
+              </w:rPr>
               <w:t>1</w:t>
             </w:r>
             <w:r>
+              <w:rPr>
+                <w:noProof/>
+                <w:webHidden/>
+              </w:rPr>
               <w:fldChar w:fldCharType="end"/>
             </w:r>
           </w:hyperlink>
         </w:p>
         <w:p>
           <w:pPr>
-            <w:pStyle w:val="21"/>
+            <w:pStyle w:val="TOC2"/>
             <w:tabs>
               <w:tab w:val="right" w:leader="dot" w:pos="9350"/>
             </w:tabs>
             <w:rPr>
               <w:rFonts w:eastAsiaTheme="minorEastAsia"/>
-              <w:lang w:val="bg-BG" w:eastAsia="bg-BG"/>
+              <w:noProof/>
             </w:rPr>
           </w:pPr>
-          <w:hyperlink w:anchor="_Toc437256459" w:history="1">
-            <w:r>
-              <w:rPr>
-                <w:rStyle w:val="a5"/>
+          <w:hyperlink w:anchor="_Toc437594331" w:history="1">
+            <w:r>
+              <w:rPr>
+                <w:rStyle w:val="Hyperlink"/>
+                <w:noProof/>
               </w:rPr>
               <w:t>Introduction</w:t>
             </w:r>
             <w:r>
+              <w:rPr>
+                <w:noProof/>
+                <w:webHidden/>
+              </w:rPr>
               <w:tab/>
             </w:r>
             <w:r>
+              <w:rPr>
+                <w:noProof/>
+                <w:webHidden/>
+              </w:rPr>
               <w:fldChar w:fldCharType="begin"/>
             </w:r>
             <w:r>
-              <w:instrText xml:space="preserve"> PAGEREF _Toc437256459 \h </w:instrText>
-            </w:r>
-            <w:r>
+              <w:rPr>
+                <w:noProof/>
+                <w:webHidden/>
+              </w:rPr>
+              <w:instrText xml:space="preserve"> PAGEREF _Toc437594331 \h </w:instrText>
+            </w:r>
+            <w:r>
+              <w:rPr>
+                <w:noProof/>
+                <w:webHidden/>
+              </w:rPr>
+            </w:r>
+            <w:r>
+              <w:rPr>
+                <w:noProof/>
+                <w:webHidden/>
+              </w:rPr>
               <w:fldChar w:fldCharType="separate"/>
             </w:r>
             <w:r>
+              <w:rPr>
+                <w:noProof/>
+                <w:webHidden/>
+              </w:rPr>
               <w:t>2</w:t>
             </w:r>
             <w:r>
+              <w:rPr>
+                <w:noProof/>
+                <w:webHidden/>
+              </w:rPr>
               <w:fldChar w:fldCharType="end"/>
             </w:r>
           </w:hyperlink>
         </w:p>
         <w:p>
           <w:pPr>
-            <w:pStyle w:val="21"/>
+            <w:pStyle w:val="TOC2"/>
             <w:tabs>
               <w:tab w:val="right" w:leader="dot" w:pos="9350"/>
             </w:tabs>
             <w:rPr>
               <w:rFonts w:eastAsiaTheme="minorEastAsia"/>
-              <w:lang w:val="bg-BG" w:eastAsia="bg-BG"/>
+              <w:noProof/>
             </w:rPr>
           </w:pPr>
-          <w:hyperlink w:anchor="_Toc437256460" w:history="1">
-            <w:r>
-              <w:rPr>
-                <w:rStyle w:val="a5"/>
+          <w:hyperlink w:anchor="_Toc437594332" w:history="1">
+            <w:r>
+              <w:rPr>
+                <w:rStyle w:val="Hyperlink"/>
+                <w:noProof/>
                 <w:lang w:val="en-GB"/>
               </w:rPr>
               <w:t>Class diagram</w:t>
             </w:r>
             <w:r>
+              <w:rPr>
+                <w:noProof/>
+                <w:webHidden/>
+              </w:rPr>
               <w:tab/>
             </w:r>
             <w:r>
+              <w:rPr>
+                <w:noProof/>
+                <w:webHidden/>
+              </w:rPr>
               <w:fldChar w:fldCharType="begin"/>
             </w:r>
             <w:r>
-              <w:instrText xml:space="preserve"> PAGEREF _Toc437256460 \h </w:instrText>
-            </w:r>
-            <w:r>
+              <w:rPr>
+                <w:noProof/>
+                <w:webHidden/>
+              </w:rPr>
+              <w:instrText xml:space="preserve"> PAGEREF _Toc437594332 \h </w:instrText>
+            </w:r>
+            <w:r>
+              <w:rPr>
+                <w:noProof/>
+                <w:webHidden/>
+              </w:rPr>
+            </w:r>
+            <w:r>
+              <w:rPr>
+                <w:noProof/>
+                <w:webHidden/>
+              </w:rPr>
               <w:fldChar w:fldCharType="separate"/>
             </w:r>
             <w:r>
+              <w:rPr>
+                <w:noProof/>
+                <w:webHidden/>
+              </w:rPr>
               <w:t>3</w:t>
             </w:r>
             <w:r>
+              <w:rPr>
+                <w:noProof/>
+                <w:webHidden/>
+              </w:rPr>
               <w:fldChar w:fldCharType="end"/>
             </w:r>
           </w:hyperlink>
         </w:p>
         <w:p>
           <w:pPr>
-            <w:pStyle w:val="21"/>
+            <w:pStyle w:val="TOC2"/>
             <w:tabs>
               <w:tab w:val="right" w:leader="dot" w:pos="9350"/>
             </w:tabs>
             <w:rPr>
               <w:rFonts w:eastAsiaTheme="minorEastAsia"/>
-              <w:lang w:val="bg-BG" w:eastAsia="bg-BG"/>
+              <w:noProof/>
             </w:rPr>
           </w:pPr>
-          <w:hyperlink w:anchor="_Toc437256461" w:history="1">
-            <w:r>
-              <w:rPr>
-                <w:rStyle w:val="a5"/>
+          <w:hyperlink w:anchor="_Toc437594333" w:history="1">
+            <w:r>
+              <w:rPr>
+                <w:rStyle w:val="Hyperlink"/>
+                <w:noProof/>
                 <w:lang w:val="en-GB"/>
               </w:rPr>
               <w:t>Class Documentation</w:t>
             </w:r>
             <w:r>
+              <w:rPr>
+                <w:noProof/>
+                <w:webHidden/>
+              </w:rPr>
               <w:tab/>
             </w:r>
             <w:r>
+              <w:rPr>
+                <w:noProof/>
+                <w:webHidden/>
+              </w:rPr>
               <w:fldChar w:fldCharType="begin"/>
             </w:r>
             <w:r>
-              <w:instrText xml:space="preserve"> PAGEREF _Toc437256461 \h </w:instrText>
-            </w:r>
-            <w:r>
+              <w:rPr>
+                <w:noProof/>
+                <w:webHidden/>
+              </w:rPr>
+              <w:instrText xml:space="preserve"> PAGEREF _Toc437594333 \h </w:instrText>
+            </w:r>
+            <w:r>
+              <w:rPr>
+                <w:noProof/>
+                <w:webHidden/>
+              </w:rPr>
+            </w:r>
+            <w:r>
+              <w:rPr>
+                <w:noProof/>
+                <w:webHidden/>
+              </w:rPr>
               <w:fldChar w:fldCharType="separate"/>
             </w:r>
             <w:r>
-              <w:t>4</w:t>
-            </w:r>
-            <w:r>
+              <w:rPr>
+                <w:noProof/>
+                <w:webHidden/>
+              </w:rPr>
+              <w:t>5</w:t>
+            </w:r>
+            <w:r>
+              <w:rPr>
+                <w:noProof/>
+                <w:webHidden/>
+              </w:rPr>
               <w:fldChar w:fldCharType="end"/>
             </w:r>
           </w:hyperlink>
         </w:p>
         <w:p>
           <w:pPr>
-            <w:pStyle w:val="21"/>
+            <w:pStyle w:val="TOC2"/>
             <w:tabs>
               <w:tab w:val="right" w:leader="dot" w:pos="9350"/>
             </w:tabs>
             <w:rPr>
               <w:rFonts w:eastAsiaTheme="minorEastAsia"/>
-              <w:lang w:val="bg-BG" w:eastAsia="bg-BG"/>
+              <w:noProof/>
             </w:rPr>
           </w:pPr>
-          <w:hyperlink w:anchor="_Toc437256462" w:history="1">
-            <w:r>
-              <w:rPr>
-                <w:rStyle w:val="a5"/>
+          <w:hyperlink w:anchor="_Toc437594334" w:history="1">
+            <w:r>
+              <w:rPr>
+                <w:rStyle w:val="Hyperlink"/>
+                <w:noProof/>
               </w:rPr>
               <w:t>Sequence Diagrams</w:t>
             </w:r>
             <w:r>
+              <w:rPr>
+                <w:noProof/>
+                <w:webHidden/>
+              </w:rPr>
               <w:tab/>
             </w:r>
             <w:r>
+              <w:rPr>
+                <w:noProof/>
+                <w:webHidden/>
+              </w:rPr>
               <w:fldChar w:fldCharType="begin"/>
             </w:r>
             <w:r>
-              <w:instrText xml:space="preserve"> PAGEREF _Toc437256462 \h </w:instrText>
-            </w:r>
-            <w:r>
+              <w:rPr>
+                <w:noProof/>
+                <w:webHidden/>
+              </w:rPr>
+              <w:instrText xml:space="preserve"> PAGEREF _Toc437594334 \h </w:instrText>
+            </w:r>
+            <w:r>
+              <w:rPr>
+                <w:noProof/>
+                <w:webHidden/>
+              </w:rPr>
+            </w:r>
+            <w:r>
+              <w:rPr>
+                <w:noProof/>
+                <w:webHidden/>
+              </w:rPr>
               <w:fldChar w:fldCharType="separate"/>
             </w:r>
             <w:r>
-              <w:t>5</w:t>
-            </w:r>
-            <w:r>
+              <w:rPr>
+                <w:noProof/>
+                <w:webHidden/>
+              </w:rPr>
+              <w:t>6</w:t>
+            </w:r>
+            <w:r>
+              <w:rPr>
+                <w:noProof/>
+                <w:webHidden/>
+              </w:rPr>
               <w:fldChar w:fldCharType="end"/>
             </w:r>
           </w:hyperlink>
@@ -405,14 +552,14 @@
     </w:p>
     <w:p>
       <w:pPr>
-        <w:pStyle w:val="2"/>
+        <w:pStyle w:val="Heading2"/>
       </w:pPr>
-      <w:bookmarkStart w:id="1" w:name="_Toc437256459"/>
+      <w:bookmarkStart w:id="2" w:name="_Toc437594331"/>
       <w:r>
         <w:lastRenderedPageBreak/>
         <w:t>Introduction</w:t>
       </w:r>
-      <w:bookmarkEnd w:id="1"/>
+      <w:bookmarkEnd w:id="2"/>
     </w:p>
     <w:p>
       <w:r>
@@ -421,12 +568,12 @@
     </w:p>
     <w:p>
       <w:pPr>
-        <w:pStyle w:val="2"/>
+        <w:pStyle w:val="Heading2"/>
         <w:rPr>
           <w:lang w:val="en-GB"/>
         </w:rPr>
       </w:pPr>
-      <w:bookmarkStart w:id="2" w:name="_Toc437256460"/>
+      <w:bookmarkStart w:id="3" w:name="_Toc437594332"/>
       <w:r>
         <w:rPr>
           <w:lang w:val="en-GB"/>
@@ -434,7 +581,7 @@
         <w:lastRenderedPageBreak/>
         <w:t>Class diagram</w:t>
       </w:r>
-      <w:bookmarkEnd w:id="2"/>
+      <w:bookmarkEnd w:id="3"/>
     </w:p>
     <w:p>
       <w:pPr>
@@ -448,10 +595,9 @@
       <w:r>
         <w:rPr>
           <w:noProof/>
-          <w:lang w:val="bg-BG" w:eastAsia="bg-BG"/>
         </w:rPr>
         <w:drawing>
-          <wp:anchor distT="0" distB="0" distL="114300" distR="114300" simplePos="0" relativeHeight="251662336" behindDoc="1" locked="0" layoutInCell="1" allowOverlap="1">
+          <wp:anchor distT="0" distB="0" distL="114300" distR="114300" simplePos="0" relativeHeight="251662336" behindDoc="1" locked="0" layoutInCell="1" allowOverlap="1" wp14:anchorId="2E03C281" wp14:editId="61499D89">
             <wp:simplePos x="0" y="0"/>
             <wp:positionH relativeFrom="column">
               <wp:posOffset>-895350</wp:posOffset>
@@ -484,7 +630,7 @@
                     </pic:cNvPicPr>
                   </pic:nvPicPr>
                   <pic:blipFill>
-                    <a:blip r:embed="rId6" cstate="print"/>
+                    <a:blip r:embed="rId7" cstate="print"/>
                     <a:srcRect/>
                     <a:stretch>
                       <a:fillRect/>
@@ -531,15 +677,13 @@
           <w:lang w:val="en-GB"/>
         </w:rPr>
       </w:pPr>
-      <w:bookmarkStart w:id="3" w:name="_Toc437256461"/>
       <w:r>
         <w:rPr>
           <w:noProof/>
-          <w:lang w:val="bg-BG" w:eastAsia="bg-BG"/>
         </w:rPr>
         <w:lastRenderedPageBreak/>
         <w:drawing>
-          <wp:anchor distT="0" distB="0" distL="114300" distR="114300" simplePos="0" relativeHeight="251663360" behindDoc="1" locked="0" layoutInCell="1" allowOverlap="1">
+          <wp:anchor distT="0" distB="0" distL="114300" distR="114300" simplePos="0" relativeHeight="251663360" behindDoc="1" locked="0" layoutInCell="1" allowOverlap="1" wp14:anchorId="602D8655" wp14:editId="4D87447E">
             <wp:simplePos x="0" y="0"/>
             <wp:positionH relativeFrom="column">
               <wp:posOffset>-809625</wp:posOffset>
@@ -572,7 +716,7 @@
                     </pic:cNvPicPr>
                   </pic:nvPicPr>
                   <pic:blipFill>
-                    <a:blip r:embed="rId7" cstate="print"/>
+                    <a:blip r:embed="rId8" cstate="print"/>
                     <a:srcRect/>
                     <a:stretch>
                       <a:fillRect/>
@@ -609,11 +753,12 @@
     </w:p>
     <w:p>
       <w:pPr>
-        <w:pStyle w:val="2"/>
+        <w:pStyle w:val="Heading2"/>
         <w:rPr>
           <w:lang w:val="en-GB"/>
         </w:rPr>
       </w:pPr>
+      <w:bookmarkStart w:id="4" w:name="_Toc437594333"/>
       <w:r>
         <w:rPr>
           <w:lang w:val="en-GB"/>
@@ -621,7 +766,7 @@
         <w:lastRenderedPageBreak/>
         <w:t>Class Documentation</w:t>
       </w:r>
-      <w:bookmarkEnd w:id="3"/>
+      <w:bookmarkEnd w:id="4"/>
     </w:p>
     <w:p>
       <w:pPr>
@@ -722,20 +867,19 @@
     </w:p>
     <w:p>
       <w:pPr>
-        <w:pStyle w:val="2"/>
+        <w:pStyle w:val="Heading2"/>
       </w:pPr>
-      <w:bookmarkStart w:id="4" w:name="_Toc437256462"/>
+      <w:bookmarkStart w:id="5" w:name="_Toc437594334"/>
       <w:r>
         <w:lastRenderedPageBreak/>
         <w:t>Sequence Diagrams</w:t>
       </w:r>
-      <w:bookmarkEnd w:id="4"/>
+      <w:bookmarkEnd w:id="5"/>
     </w:p>
     <w:p>
       <w:r>
         <w:rPr>
           <w:noProof/>
-          <w:lang w:val="bg-BG" w:eastAsia="bg-BG"/>
         </w:rPr>
         <w:drawing>
           <wp:anchor distT="0" distB="0" distL="114300" distR="114300" simplePos="0" relativeHeight="251658240" behindDoc="1" locked="0" layoutInCell="1" allowOverlap="1">
@@ -771,7 +915,7 @@
                     </pic:cNvPicPr>
                   </pic:nvPicPr>
                   <pic:blipFill>
-                    <a:blip r:embed="rId8" cstate="print"/>
+                    <a:blip r:embed="rId9" cstate="print"/>
                     <a:srcRect/>
                     <a:stretch>
                       <a:fillRect/>
@@ -808,10 +952,7 @@
       </w:r>
       <w:proofErr w:type="gramEnd"/>
       <w:r>
-        <w:t xml:space="preserve"> </w:t>
-      </w:r>
-      <w:r>
-        <w:t>sequence diagrams)</w:t>
+        <w:t xml:space="preserve"> sequence diagrams)</w:t>
       </w:r>
     </w:p>
     <w:p/>
@@ -847,7 +988,6 @@
           <w:bCs/>
           <w:noProof/>
           <w:color w:val="4F81BD" w:themeColor="accent1"/>
-          <w:lang w:val="bg-BG" w:eastAsia="bg-BG"/>
         </w:rPr>
         <w:lastRenderedPageBreak/>
         <w:drawing>
@@ -884,7 +1024,7 @@
                     </pic:cNvPicPr>
                   </pic:nvPicPr>
                   <pic:blipFill>
-                    <a:blip r:embed="rId9" cstate="print"/>
+                    <a:blip r:embed="rId10" cstate="print"/>
                     <a:srcRect/>
                     <a:stretch>
                       <a:fillRect/>
@@ -935,7 +1075,6 @@
           <w:bCs/>
           <w:noProof/>
           <w:color w:val="4F81BD" w:themeColor="accent1"/>
-          <w:lang w:val="bg-BG" w:eastAsia="bg-BG"/>
         </w:rPr>
         <w:lastRenderedPageBreak/>
         <w:drawing>
@@ -972,7 +1111,7 @@
                     </pic:cNvPicPr>
                   </pic:nvPicPr>
                   <pic:blipFill>
-                    <a:blip r:embed="rId10" cstate="print"/>
+                    <a:blip r:embed="rId11" cstate="print"/>
                     <a:srcRect/>
                     <a:stretch>
                       <a:fillRect/>
@@ -1024,15 +1163,7 @@
           <w:color w:val="4F81BD" w:themeColor="accent1"/>
         </w:rPr>
         <w:lastRenderedPageBreak/>
-        <w:t>New Pipeline system d</w:t>
-      </w:r>
-      <w:r>
-        <w:rPr>
-          <w:b/>
-          <w:bCs/>
-          <w:color w:val="4F81BD" w:themeColor="accent1"/>
-        </w:rPr>
-        <w:t>iagram</w:t>
+        <w:t>New Pipeline system diagram</w:t>
       </w:r>
     </w:p>
     <w:p>
@@ -1049,7 +1180,6 @@
           <w:bCs/>
           <w:noProof/>
           <w:color w:val="4F81BD" w:themeColor="accent1"/>
-          <w:lang w:val="bg-BG" w:eastAsia="bg-BG"/>
         </w:rPr>
         <w:drawing>
           <wp:anchor distT="0" distB="0" distL="114300" distR="114300" simplePos="0" relativeHeight="251660288" behindDoc="1" locked="0" layoutInCell="1" allowOverlap="1">
@@ -1085,7 +1215,7 @@
                     </pic:cNvPicPr>
                   </pic:nvPicPr>
                   <pic:blipFill>
-                    <a:blip r:embed="rId11" cstate="print"/>
+                    <a:blip r:embed="rId12" cstate="print"/>
                     <a:srcRect/>
                     <a:stretch>
                       <a:fillRect/>
@@ -1114,10 +1244,7 @@
         </w:drawing>
       </w:r>
     </w:p>
-    <w:p>
-      <w:bookmarkStart w:id="5" w:name="_GoBack"/>
-      <w:bookmarkEnd w:id="5"/>
-    </w:p>
+    <w:p/>
     <w:sectPr>
       <w:pgSz w:w="12240" w:h="15840"/>
       <w:pgMar w:top="1440" w:right="1440" w:bottom="1440" w:left="1440" w:header="720" w:footer="720" w:gutter="0"/>
@@ -1129,7 +1256,7 @@
 </file>
 
 <file path=word/styles.xml><?xml version="1.0" encoding="utf-8"?>
-<w:styles xmlns:r="http://schemas.openxmlformats.org/officeDocument/2006/relationships" xmlns:w="http://schemas.openxmlformats.org/wordprocessingml/2006/main">
+<w:styles xmlns:mc="http://schemas.openxmlformats.org/markup-compatibility/2006" xmlns:r="http://schemas.openxmlformats.org/officeDocument/2006/relationships" xmlns:w="http://schemas.openxmlformats.org/wordprocessingml/2006/main" xmlns:w14="http://schemas.microsoft.com/office/word/2010/wordml" mc:Ignorable="w14">
   <w:docDefaults>
     <w:rPrDefault>
       <w:rPr>
@@ -1278,7 +1405,7 @@
     <w:lsdException w:name="Bibliography" w:uiPriority="37"/>
     <w:lsdException w:name="TOC Heading" w:uiPriority="39" w:qFormat="1"/>
   </w:latentStyles>
-  <w:style w:type="paragraph" w:default="1" w:styleId="a">
+  <w:style w:type="paragraph" w:default="1" w:styleId="Normal">
     <w:name w:val="Normal"/>
     <w:qFormat/>
     <w:rsid w:val="008D6AF2"/>
@@ -1288,11 +1415,11 @@
       <w:lang w:val="en-US" w:eastAsia="en-US"/>
     </w:rPr>
   </w:style>
-  <w:style w:type="paragraph" w:styleId="1">
+  <w:style w:type="paragraph" w:styleId="Heading1">
     <w:name w:val="heading 1"/>
-    <w:basedOn w:val="a"/>
-    <w:next w:val="a"/>
-    <w:link w:val="10"/>
+    <w:basedOn w:val="Normal"/>
+    <w:next w:val="Normal"/>
+    <w:link w:val="Heading1Char"/>
     <w:uiPriority w:val="9"/>
     <w:qFormat/>
     <w:rsid w:val="008D6AF2"/>
@@ -1311,11 +1438,11 @@
       <w:szCs w:val="28"/>
     </w:rPr>
   </w:style>
-  <w:style w:type="paragraph" w:styleId="2">
+  <w:style w:type="paragraph" w:styleId="Heading2">
     <w:name w:val="heading 2"/>
-    <w:basedOn w:val="a"/>
-    <w:next w:val="a"/>
-    <w:link w:val="20"/>
+    <w:basedOn w:val="Normal"/>
+    <w:next w:val="Normal"/>
+    <w:link w:val="Heading2Char"/>
     <w:uiPriority w:val="9"/>
     <w:unhideWhenUsed/>
     <w:qFormat/>
@@ -1335,11 +1462,11 @@
       <w:szCs w:val="26"/>
     </w:rPr>
   </w:style>
-  <w:style w:type="paragraph" w:styleId="3">
+  <w:style w:type="paragraph" w:styleId="Heading3">
     <w:name w:val="heading 3"/>
-    <w:basedOn w:val="a"/>
-    <w:next w:val="a"/>
-    <w:link w:val="30"/>
+    <w:basedOn w:val="Normal"/>
+    <w:next w:val="Normal"/>
+    <w:link w:val="Heading3Char"/>
     <w:uiPriority w:val="9"/>
     <w:unhideWhenUsed/>
     <w:qFormat/>
@@ -1357,18 +1484,17 @@
       <w:color w:val="4F81BD" w:themeColor="accent1"/>
     </w:rPr>
   </w:style>
-  <w:style w:type="character" w:default="1" w:styleId="a0">
+  <w:style w:type="character" w:default="1" w:styleId="DefaultParagraphFont">
     <w:name w:val="Default Paragraph Font"/>
     <w:uiPriority w:val="1"/>
     <w:semiHidden/>
     <w:unhideWhenUsed/>
   </w:style>
-  <w:style w:type="table" w:default="1" w:styleId="a1">
+  <w:style w:type="table" w:default="1" w:styleId="TableNormal">
     <w:name w:val="Normal Table"/>
     <w:uiPriority w:val="99"/>
     <w:semiHidden/>
     <w:unhideWhenUsed/>
-    <w:qFormat/>
     <w:tblPr>
       <w:tblInd w:w="0" w:type="dxa"/>
       <w:tblCellMar>
@@ -1379,16 +1505,16 @@
       </w:tblCellMar>
     </w:tblPr>
   </w:style>
-  <w:style w:type="numbering" w:default="1" w:styleId="a2">
+  <w:style w:type="numbering" w:default="1" w:styleId="NoList">
     <w:name w:val="No List"/>
     <w:uiPriority w:val="99"/>
     <w:semiHidden/>
     <w:unhideWhenUsed/>
   </w:style>
-  <w:style w:type="paragraph" w:styleId="a3">
+  <w:style w:type="paragraph" w:styleId="BalloonText">
     <w:name w:val="Balloon Text"/>
-    <w:basedOn w:val="a"/>
-    <w:link w:val="a4"/>
+    <w:basedOn w:val="Normal"/>
+    <w:link w:val="BalloonTextChar"/>
     <w:uiPriority w:val="99"/>
     <w:unhideWhenUsed/>
     <w:rsid w:val="008D6AF2"/>
@@ -1401,10 +1527,10 @@
       <w:szCs w:val="16"/>
     </w:rPr>
   </w:style>
-  <w:style w:type="paragraph" w:styleId="11">
+  <w:style w:type="paragraph" w:styleId="TOC1">
     <w:name w:val="toc 1"/>
-    <w:basedOn w:val="a"/>
-    <w:next w:val="a"/>
+    <w:basedOn w:val="Normal"/>
+    <w:next w:val="Normal"/>
     <w:uiPriority w:val="39"/>
     <w:unhideWhenUsed/>
     <w:rsid w:val="008D6AF2"/>
@@ -1412,10 +1538,10 @@
       <w:spacing w:after="100"/>
     </w:pPr>
   </w:style>
-  <w:style w:type="paragraph" w:styleId="21">
+  <w:style w:type="paragraph" w:styleId="TOC2">
     <w:name w:val="toc 2"/>
-    <w:basedOn w:val="a"/>
-    <w:next w:val="a"/>
+    <w:basedOn w:val="Normal"/>
+    <w:next w:val="Normal"/>
     <w:uiPriority w:val="39"/>
     <w:unhideWhenUsed/>
     <w:rsid w:val="008D6AF2"/>
@@ -1424,9 +1550,9 @@
       <w:ind w:left="220"/>
     </w:pPr>
   </w:style>
-  <w:style w:type="character" w:styleId="a5">
+  <w:style w:type="character" w:styleId="Hyperlink">
     <w:name w:val="Hyperlink"/>
-    <w:basedOn w:val="a0"/>
+    <w:basedOn w:val="DefaultParagraphFont"/>
     <w:uiPriority w:val="99"/>
     <w:unhideWhenUsed/>
     <w:rsid w:val="008D6AF2"/>
@@ -1435,10 +1561,10 @@
       <w:u w:val="single"/>
     </w:rPr>
   </w:style>
-  <w:style w:type="character" w:customStyle="1" w:styleId="10">
-    <w:name w:val="Заглавие 1 Знак"/>
-    <w:basedOn w:val="a0"/>
-    <w:link w:val="1"/>
+  <w:style w:type="character" w:customStyle="1" w:styleId="Heading1Char">
+    <w:name w:val="Heading 1 Char"/>
+    <w:basedOn w:val="DefaultParagraphFont"/>
+    <w:link w:val="Heading1"/>
     <w:uiPriority w:val="9"/>
     <w:qFormat/>
     <w:rsid w:val="008D6AF2"/>
@@ -1451,10 +1577,10 @@
       <w:szCs w:val="28"/>
     </w:rPr>
   </w:style>
-  <w:style w:type="paragraph" w:customStyle="1" w:styleId="12">
+  <w:style w:type="paragraph" w:customStyle="1" w:styleId="1">
     <w:name w:val="Заглавие от съдържание1"/>
-    <w:basedOn w:val="1"/>
-    <w:next w:val="a"/>
+    <w:basedOn w:val="Heading1"/>
+    <w:next w:val="Normal"/>
     <w:uiPriority w:val="39"/>
     <w:unhideWhenUsed/>
     <w:qFormat/>
@@ -1466,10 +1592,10 @@
       <w:lang w:eastAsia="ja-JP"/>
     </w:rPr>
   </w:style>
-  <w:style w:type="character" w:customStyle="1" w:styleId="a4">
-    <w:name w:val="Изнесен текст Знак"/>
-    <w:basedOn w:val="a0"/>
-    <w:link w:val="a3"/>
+  <w:style w:type="character" w:customStyle="1" w:styleId="BalloonTextChar">
+    <w:name w:val="Balloon Text Char"/>
+    <w:basedOn w:val="DefaultParagraphFont"/>
+    <w:link w:val="BalloonText"/>
     <w:uiPriority w:val="99"/>
     <w:semiHidden/>
     <w:rsid w:val="008D6AF2"/>
@@ -1479,10 +1605,10 @@
       <w:szCs w:val="16"/>
     </w:rPr>
   </w:style>
-  <w:style w:type="character" w:customStyle="1" w:styleId="20">
-    <w:name w:val="Заглавие 2 Знак"/>
-    <w:basedOn w:val="a0"/>
-    <w:link w:val="2"/>
+  <w:style w:type="character" w:customStyle="1" w:styleId="Heading2Char">
+    <w:name w:val="Heading 2 Char"/>
+    <w:basedOn w:val="DefaultParagraphFont"/>
+    <w:link w:val="Heading2"/>
     <w:uiPriority w:val="9"/>
     <w:rsid w:val="008D6AF2"/>
     <w:rPr>
@@ -1494,10 +1620,10 @@
       <w:szCs w:val="26"/>
     </w:rPr>
   </w:style>
-  <w:style w:type="character" w:customStyle="1" w:styleId="30">
-    <w:name w:val="Заглавие 3 Знак"/>
-    <w:basedOn w:val="a0"/>
-    <w:link w:val="3"/>
+  <w:style w:type="character" w:customStyle="1" w:styleId="Heading3Char">
+    <w:name w:val="Heading 3 Char"/>
+    <w:basedOn w:val="DefaultParagraphFont"/>
+    <w:link w:val="Heading3"/>
     <w:uiPriority w:val="9"/>
     <w:rsid w:val="007E2C9A"/>
     <w:rPr>
@@ -1509,6 +1635,196 @@
       <w:szCs w:val="22"/>
       <w:lang w:val="en-US" w:eastAsia="en-US"/>
     </w:rPr>
+  </w:style>
+</w:styles>
+</file>
+
+<file path=word/stylesWithEffects.xml><?xml version="1.0" encoding="utf-8"?>
+<w:styles xmlns:wpc="http://schemas.microsoft.com/office/word/2010/wordprocessingCanvas" xmlns:mc="http://schemas.openxmlformats.org/markup-compatibility/2006" xmlns:o="urn:schemas-microsoft-com:office:office" xmlns:r="http://schemas.openxmlformats.org/officeDocument/2006/relationships" xmlns:m="http://schemas.openxmlformats.org/officeDocument/2006/math" xmlns:v="urn:schemas-microsoft-com:vml" xmlns:wp14="http://schemas.microsoft.com/office/word/2010/wordprocessingDrawing" xmlns:wp="http://schemas.openxmlformats.org/drawingml/2006/wordprocessingDrawing" xmlns:w10="urn:schemas-microsoft-com:office:word" xmlns:w="http://schemas.openxmlformats.org/wordprocessingml/2006/main" xmlns:w14="http://schemas.microsoft.com/office/word/2010/wordml" xmlns:wpg="http://schemas.microsoft.com/office/word/2010/wordprocessingGroup" xmlns:wpi="http://schemas.microsoft.com/office/word/2010/wordprocessingInk" xmlns:wne="http://schemas.microsoft.com/office/word/2006/wordml" xmlns:wps="http://schemas.microsoft.com/office/word/2010/wordprocessingShape" mc:Ignorable="w14 wp14">
+  <w:docDefaults>
+    <w:rPrDefault>
+      <w:rPr>
+        <w:rFonts w:asciiTheme="minorHAnsi" w:eastAsiaTheme="minorEastAsia" w:hAnsiTheme="minorHAnsi" w:cstheme="minorBidi"/>
+        <w:sz w:val="22"/>
+        <w:szCs w:val="22"/>
+        <w:lang w:val="en-US" w:eastAsia="en-US" w:bidi="ar-SA"/>
+      </w:rPr>
+    </w:rPrDefault>
+    <w:pPrDefault>
+      <w:pPr>
+        <w:spacing w:after="200" w:line="276" w:lineRule="auto"/>
+      </w:pPr>
+    </w:pPrDefault>
+  </w:docDefaults>
+  <w:latentStyles w:defLockedState="0" w:defUIPriority="99" w:defSemiHidden="1" w:defUnhideWhenUsed="1" w:defQFormat="0" w:count="267">
+    <w:lsdException w:name="Normal" w:semiHidden="0" w:uiPriority="0" w:unhideWhenUsed="0" w:qFormat="1"/>
+    <w:lsdException w:name="heading 1" w:semiHidden="0" w:uiPriority="9" w:unhideWhenUsed="0" w:qFormat="1"/>
+    <w:lsdException w:name="heading 2" w:uiPriority="9" w:qFormat="1"/>
+    <w:lsdException w:name="heading 3" w:uiPriority="9" w:qFormat="1"/>
+    <w:lsdException w:name="heading 4" w:uiPriority="9" w:qFormat="1"/>
+    <w:lsdException w:name="heading 5" w:uiPriority="9" w:qFormat="1"/>
+    <w:lsdException w:name="heading 6" w:uiPriority="9" w:qFormat="1"/>
+    <w:lsdException w:name="heading 7" w:uiPriority="9" w:qFormat="1"/>
+    <w:lsdException w:name="heading 8" w:uiPriority="9" w:qFormat="1"/>
+    <w:lsdException w:name="heading 9" w:uiPriority="9" w:qFormat="1"/>
+    <w:lsdException w:name="toc 1" w:uiPriority="39"/>
+    <w:lsdException w:name="toc 2" w:uiPriority="39"/>
+    <w:lsdException w:name="toc 3" w:uiPriority="39"/>
+    <w:lsdException w:name="toc 4" w:uiPriority="39"/>
+    <w:lsdException w:name="toc 5" w:uiPriority="39"/>
+    <w:lsdException w:name="toc 6" w:uiPriority="39"/>
+    <w:lsdException w:name="toc 7" w:uiPriority="39"/>
+    <w:lsdException w:name="toc 8" w:uiPriority="39"/>
+    <w:lsdException w:name="toc 9" w:uiPriority="39"/>
+    <w:lsdException w:name="caption" w:uiPriority="35" w:qFormat="1"/>
+    <w:lsdException w:name="Title" w:semiHidden="0" w:uiPriority="10" w:unhideWhenUsed="0" w:qFormat="1"/>
+    <w:lsdException w:name="Default Paragraph Font" w:uiPriority="1"/>
+    <w:lsdException w:name="Subtitle" w:semiHidden="0" w:uiPriority="11" w:unhideWhenUsed="0" w:qFormat="1"/>
+    <w:lsdException w:name="Strong" w:semiHidden="0" w:uiPriority="22" w:unhideWhenUsed="0" w:qFormat="1"/>
+    <w:lsdException w:name="Emphasis" w:semiHidden="0" w:uiPriority="20" w:unhideWhenUsed="0" w:qFormat="1"/>
+    <w:lsdException w:name="Table Grid" w:semiHidden="0" w:uiPriority="59" w:unhideWhenUsed="0"/>
+    <w:lsdException w:name="Placeholder Text" w:unhideWhenUsed="0"/>
+    <w:lsdException w:name="No Spacing" w:semiHidden="0" w:uiPriority="1" w:unhideWhenUsed="0" w:qFormat="1"/>
+    <w:lsdException w:name="Light Shading" w:semiHidden="0" w:uiPriority="60" w:unhideWhenUsed="0"/>
+    <w:lsdException w:name="Light List" w:semiHidden="0" w:uiPriority="61" w:unhideWhenUsed="0"/>
+    <w:lsdException w:name="Light Grid" w:semiHidden="0" w:uiPriority="62" w:unhideWhenUsed="0"/>
+    <w:lsdException w:name="Medium Shading 1" w:semiHidden="0" w:uiPriority="63" w:unhideWhenUsed="0"/>
+    <w:lsdException w:name="Medium Shading 2" w:semiHidden="0" w:uiPriority="64" w:unhideWhenUsed="0"/>
+    <w:lsdException w:name="Medium List 1" w:semiHidden="0" w:uiPriority="65" w:unhideWhenUsed="0"/>
+    <w:lsdException w:name="Medium List 2" w:semiHidden="0" w:uiPriority="66" w:unhideWhenUsed="0"/>
+    <w:lsdException w:name="Medium Grid 1" w:semiHidden="0" w:uiPriority="67" w:unhideWhenUsed="0"/>
+    <w:lsdException w:name="Medium Grid 2" w:semiHidden="0" w:uiPriority="68" w:unhideWhenUsed="0"/>
+    <w:lsdException w:name="Medium Grid 3" w:semiHidden="0" w:uiPriority="69" w:unhideWhenUsed="0"/>
+    <w:lsdException w:name="Dark List" w:semiHidden="0" w:uiPriority="70" w:unhideWhenUsed="0"/>
+    <w:lsdException w:name="Colorful Shading" w:semiHidden="0" w:uiPriority="71" w:unhideWhenUsed="0"/>
+    <w:lsdException w:name="Colorful List" w:semiHidden="0" w:uiPriority="72" w:unhideWhenUsed="0"/>
+    <w:lsdException w:name="Colorful Grid" w:semiHidden="0" w:uiPriority="73" w:unhideWhenUsed="0"/>
+    <w:lsdException w:name="Light Shading Accent 1" w:semiHidden="0" w:uiPriority="60" w:unhideWhenUsed="0"/>
+    <w:lsdException w:name="Light List Accent 1" w:semiHidden="0" w:uiPriority="61" w:unhideWhenUsed="0"/>
+    <w:lsdException w:name="Light Grid Accent 1" w:semiHidden="0" w:uiPriority="62" w:unhideWhenUsed="0"/>
+    <w:lsdException w:name="Medium Shading 1 Accent 1" w:semiHidden="0" w:uiPriority="63" w:unhideWhenUsed="0"/>
+    <w:lsdException w:name="Medium Shading 2 Accent 1" w:semiHidden="0" w:uiPriority="64" w:unhideWhenUsed="0"/>
+    <w:lsdException w:name="Medium List 1 Accent 1" w:semiHidden="0" w:uiPriority="65" w:unhideWhenUsed="0"/>
+    <w:lsdException w:name="Revision" w:unhideWhenUsed="0"/>
+    <w:lsdException w:name="List Paragraph" w:semiHidden="0" w:uiPriority="34" w:unhideWhenUsed="0" w:qFormat="1"/>
+    <w:lsdException w:name="Quote" w:semiHidden="0" w:uiPriority="29" w:unhideWhenUsed="0" w:qFormat="1"/>
+    <w:lsdException w:name="Intense Quote" w:semiHidden="0" w:uiPriority="30" w:unhideWhenUsed="0" w:qFormat="1"/>
+    <w:lsdException w:name="Medium List 2 Accent 1" w:semiHidden="0" w:uiPriority="66" w:unhideWhenUsed="0"/>
+    <w:lsdException w:name="Medium Grid 1 Accent 1" w:semiHidden="0" w:uiPriority="67" w:unhideWhenUsed="0"/>
+    <w:lsdException w:name="Medium Grid 2 Accent 1" w:semiHidden="0" w:uiPriority="68" w:unhideWhenUsed="0"/>
+    <w:lsdException w:name="Medium Grid 3 Accent 1" w:semiHidden="0" w:uiPriority="69" w:unhideWhenUsed="0"/>
+    <w:lsdException w:name="Dark List Accent 1" w:semiHidden="0" w:uiPriority="70" w:unhideWhenUsed="0"/>
+    <w:lsdException w:name="Colorful Shading Accent 1" w:semiHidden="0" w:uiPriority="71" w:unhideWhenUsed="0"/>
+    <w:lsdException w:name="Colorful List Accent 1" w:semiHidden="0" w:uiPriority="72" w:unhideWhenUsed="0"/>
+    <w:lsdException w:name="Colorful Grid Accent 1" w:semiHidden="0" w:uiPriority="73" w:unhideWhenUsed="0"/>
+    <w:lsdException w:name="Light Shading Accent 2" w:semiHidden="0" w:uiPriority="60" w:unhideWhenUsed="0"/>
+    <w:lsdException w:name="Light List Accent 2" w:semiHidden="0" w:uiPriority="61" w:unhideWhenUsed="0"/>
+    <w:lsdException w:name="Light Grid Accent 2" w:semiHidden="0" w:uiPriority="62" w:unhideWhenUsed="0"/>
+    <w:lsdException w:name="Medium Shading 1 Accent 2" w:semiHidden="0" w:uiPriority="63" w:unhideWhenUsed="0"/>
+    <w:lsdException w:name="Medium Shading 2 Accent 2" w:semiHidden="0" w:uiPriority="64" w:unhideWhenUsed="0"/>
+    <w:lsdException w:name="Medium List 1 Accent 2" w:semiHidden="0" w:uiPriority="65" w:unhideWhenUsed="0"/>
+    <w:lsdException w:name="Medium List 2 Accent 2" w:semiHidden="0" w:uiPriority="66" w:unhideWhenUsed="0"/>
+    <w:lsdException w:name="Medium Grid 1 Accent 2" w:semiHidden="0" w:uiPriority="67" w:unhideWhenUsed="0"/>
+    <w:lsdException w:name="Medium Grid 2 Accent 2" w:semiHidden="0" w:uiPriority="68" w:unhideWhenUsed="0"/>
+    <w:lsdException w:name="Medium Grid 3 Accent 2" w:semiHidden="0" w:uiPriority="69" w:unhideWhenUsed="0"/>
+    <w:lsdException w:name="Dark List Accent 2" w:semiHidden="0" w:uiPriority="70" w:unhideWhenUsed="0"/>
+    <w:lsdException w:name="Colorful Shading Accent 2" w:semiHidden="0" w:uiPriority="71" w:unhideWhenUsed="0"/>
+    <w:lsdException w:name="Colorful List Accent 2" w:semiHidden="0" w:uiPriority="72" w:unhideWhenUsed="0"/>
+    <w:lsdException w:name="Colorful Grid Accent 2" w:semiHidden="0" w:uiPriority="73" w:unhideWhenUsed="0"/>
+    <w:lsdException w:name="Light Shading Accent 3" w:semiHidden="0" w:uiPriority="60" w:unhideWhenUsed="0"/>
+    <w:lsdException w:name="Light List Accent 3" w:semiHidden="0" w:uiPriority="61" w:unhideWhenUsed="0"/>
+    <w:lsdException w:name="Light Grid Accent 3" w:semiHidden="0" w:uiPriority="62" w:unhideWhenUsed="0"/>
+    <w:lsdException w:name="Medium Shading 1 Accent 3" w:semiHidden="0" w:uiPriority="63" w:unhideWhenUsed="0"/>
+    <w:lsdException w:name="Medium Shading 2 Accent 3" w:semiHidden="0" w:uiPriority="64" w:unhideWhenUsed="0"/>
+    <w:lsdException w:name="Medium List 1 Accent 3" w:semiHidden="0" w:uiPriority="65" w:unhideWhenUsed="0"/>
+    <w:lsdException w:name="Medium List 2 Accent 3" w:semiHidden="0" w:uiPriority="66" w:unhideWhenUsed="0"/>
+    <w:lsdException w:name="Medium Grid 1 Accent 3" w:semiHidden="0" w:uiPriority="67" w:unhideWhenUsed="0"/>
+    <w:lsdException w:name="Medium Grid 2 Accent 3" w:semiHidden="0" w:uiPriority="68" w:unhideWhenUsed="0"/>
+    <w:lsdException w:name="Medium Grid 3 Accent 3" w:semiHidden="0" w:uiPriority="69" w:unhideWhenUsed="0"/>
+    <w:lsdException w:name="Dark List Accent 3" w:semiHidden="0" w:uiPriority="70" w:unhideWhenUsed="0"/>
+    <w:lsdException w:name="Colorful Shading Accent 3" w:semiHidden="0" w:uiPriority="71" w:unhideWhenUsed="0"/>
+    <w:lsdException w:name="Colorful List Accent 3" w:semiHidden="0" w:uiPriority="72" w:unhideWhenUsed="0"/>
+    <w:lsdException w:name="Colorful Grid Accent 3" w:semiHidden="0" w:uiPriority="73" w:unhideWhenUsed="0"/>
+    <w:lsdException w:name="Light Shading Accent 4" w:semiHidden="0" w:uiPriority="60" w:unhideWhenUsed="0"/>
+    <w:lsdException w:name="Light List Accent 4" w:semiHidden="0" w:uiPriority="61" w:unhideWhenUsed="0"/>
+    <w:lsdException w:name="Light Grid Accent 4" w:semiHidden="0" w:uiPriority="62" w:unhideWhenUsed="0"/>
+    <w:lsdException w:name="Medium Shading 1 Accent 4" w:semiHidden="0" w:uiPriority="63" w:unhideWhenUsed="0"/>
+    <w:lsdException w:name="Medium Shading 2 Accent 4" w:semiHidden="0" w:uiPriority="64" w:unhideWhenUsed="0"/>
+    <w:lsdException w:name="Medium List 1 Accent 4" w:semiHidden="0" w:uiPriority="65" w:unhideWhenUsed="0"/>
+    <w:lsdException w:name="Medium List 2 Accent 4" w:semiHidden="0" w:uiPriority="66" w:unhideWhenUsed="0"/>
+    <w:lsdException w:name="Medium Grid 1 Accent 4" w:semiHidden="0" w:uiPriority="67" w:unhideWhenUsed="0"/>
+    <w:lsdException w:name="Medium Grid 2 Accent 4" w:semiHidden="0" w:uiPriority="68" w:unhideWhenUsed="0"/>
+    <w:lsdException w:name="Medium Grid 3 Accent 4" w:semiHidden="0" w:uiPriority="69" w:unhideWhenUsed="0"/>
+    <w:lsdException w:name="Dark List Accent 4" w:semiHidden="0" w:uiPriority="70" w:unhideWhenUsed="0"/>
+    <w:lsdException w:name="Colorful Shading Accent 4" w:semiHidden="0" w:uiPriority="71" w:unhideWhenUsed="0"/>
+    <w:lsdException w:name="Colorful List Accent 4" w:semiHidden="0" w:uiPriority="72" w:unhideWhenUsed="0"/>
+    <w:lsdException w:name="Colorful Grid Accent 4" w:semiHidden="0" w:uiPriority="73" w:unhideWhenUsed="0"/>
+    <w:lsdException w:name="Light Shading Accent 5" w:semiHidden="0" w:uiPriority="60" w:unhideWhenUsed="0"/>
+    <w:lsdException w:name="Light List Accent 5" w:semiHidden="0" w:uiPriority="61" w:unhideWhenUsed="0"/>
+    <w:lsdException w:name="Light Grid Accent 5" w:semiHidden="0" w:uiPriority="62" w:unhideWhenUsed="0"/>
+    <w:lsdException w:name="Medium Shading 1 Accent 5" w:semiHidden="0" w:uiPriority="63" w:unhideWhenUsed="0"/>
+    <w:lsdException w:name="Medium Shading 2 Accent 5" w:semiHidden="0" w:uiPriority="64" w:unhideWhenUsed="0"/>
+    <w:lsdException w:name="Medium List 1 Accent 5" w:semiHidden="0" w:uiPriority="65" w:unhideWhenUsed="0"/>
+    <w:lsdException w:name="Medium List 2 Accent 5" w:semiHidden="0" w:uiPriority="66" w:unhideWhenUsed="0"/>
+    <w:lsdException w:name="Medium Grid 1 Accent 5" w:semiHidden="0" w:uiPriority="67" w:unhideWhenUsed="0"/>
+    <w:lsdException w:name="Medium Grid 2 Accent 5" w:semiHidden="0" w:uiPriority="68" w:unhideWhenUsed="0"/>
+    <w:lsdException w:name="Medium Grid 3 Accent 5" w:semiHidden="0" w:uiPriority="69" w:unhideWhenUsed="0"/>
+    <w:lsdException w:name="Dark List Accent 5" w:semiHidden="0" w:uiPriority="70" w:unhideWhenUsed="0"/>
+    <w:lsdException w:name="Colorful Shading Accent 5" w:semiHidden="0" w:uiPriority="71" w:unhideWhenUsed="0"/>
+    <w:lsdException w:name="Colorful List Accent 5" w:semiHidden="0" w:uiPriority="72" w:unhideWhenUsed="0"/>
+    <w:lsdException w:name="Colorful Grid Accent 5" w:semiHidden="0" w:uiPriority="73" w:unhideWhenUsed="0"/>
+    <w:lsdException w:name="Light Shading Accent 6" w:semiHidden="0" w:uiPriority="60" w:unhideWhenUsed="0"/>
+    <w:lsdException w:name="Light List Accent 6" w:semiHidden="0" w:uiPriority="61" w:unhideWhenUsed="0"/>
+    <w:lsdException w:name="Light Grid Accent 6" w:semiHidden="0" w:uiPriority="62" w:unhideWhenUsed="0"/>
+    <w:lsdException w:name="Medium Shading 1 Accent 6" w:semiHidden="0" w:uiPriority="63" w:unhideWhenUsed="0"/>
+    <w:lsdException w:name="Medium Shading 2 Accent 6" w:semiHidden="0" w:uiPriority="64" w:unhideWhenUsed="0"/>
+    <w:lsdException w:name="Medium List 1 Accent 6" w:semiHidden="0" w:uiPriority="65" w:unhideWhenUsed="0"/>
+    <w:lsdException w:name="Medium List 2 Accent 6" w:semiHidden="0" w:uiPriority="66" w:unhideWhenUsed="0"/>
+    <w:lsdException w:name="Medium Grid 1 Accent 6" w:semiHidden="0" w:uiPriority="67" w:unhideWhenUsed="0"/>
+    <w:lsdException w:name="Medium Grid 2 Accent 6" w:semiHidden="0" w:uiPriority="68" w:unhideWhenUsed="0"/>
+    <w:lsdException w:name="Medium Grid 3 Accent 6" w:semiHidden="0" w:uiPriority="69" w:unhideWhenUsed="0"/>
+    <w:lsdException w:name="Dark List Accent 6" w:semiHidden="0" w:uiPriority="70" w:unhideWhenUsed="0"/>
+    <w:lsdException w:name="Colorful Shading Accent 6" w:semiHidden="0" w:uiPriority="71" w:unhideWhenUsed="0"/>
+    <w:lsdException w:name="Colorful List Accent 6" w:semiHidden="0" w:uiPriority="72" w:unhideWhenUsed="0"/>
+    <w:lsdException w:name="Colorful Grid Accent 6" w:semiHidden="0" w:uiPriority="73" w:unhideWhenUsed="0"/>
+    <w:lsdException w:name="Subtle Emphasis" w:semiHidden="0" w:uiPriority="19" w:unhideWhenUsed="0" w:qFormat="1"/>
+    <w:lsdException w:name="Intense Emphasis" w:semiHidden="0" w:uiPriority="21" w:unhideWhenUsed="0" w:qFormat="1"/>
+    <w:lsdException w:name="Subtle Reference" w:semiHidden="0" w:uiPriority="31" w:unhideWhenUsed="0" w:qFormat="1"/>
+    <w:lsdException w:name="Intense Reference" w:semiHidden="0" w:uiPriority="32" w:unhideWhenUsed="0" w:qFormat="1"/>
+    <w:lsdException w:name="Book Title" w:semiHidden="0" w:uiPriority="33" w:unhideWhenUsed="0" w:qFormat="1"/>
+    <w:lsdException w:name="Bibliography" w:uiPriority="37"/>
+    <w:lsdException w:name="TOC Heading" w:uiPriority="39" w:qFormat="1"/>
+  </w:latentStyles>
+  <w:style w:type="paragraph" w:default="1" w:styleId="Normal">
+    <w:name w:val="Normal"/>
+    <w:qFormat/>
+  </w:style>
+  <w:style w:type="character" w:default="1" w:styleId="DefaultParagraphFont">
+    <w:name w:val="Default Paragraph Font"/>
+    <w:uiPriority w:val="1"/>
+    <w:semiHidden/>
+    <w:unhideWhenUsed/>
+  </w:style>
+  <w:style w:type="table" w:default="1" w:styleId="TableNormal">
+    <w:name w:val="Normal Table"/>
+    <w:uiPriority w:val="99"/>
+    <w:semiHidden/>
+    <w:unhideWhenUsed/>
+    <w:tblPr>
+      <w:tblInd w:w="0" w:type="dxa"/>
+      <w:tblCellMar>
+        <w:top w:w="0" w:type="dxa"/>
+        <w:left w:w="108" w:type="dxa"/>
+        <w:bottom w:w="0" w:type="dxa"/>
+        <w:right w:w="108" w:type="dxa"/>
+      </w:tblCellMar>
+    </w:tblPr>
+  </w:style>
+  <w:style w:type="numbering" w:default="1" w:styleId="NoList">
+    <w:name w:val="No List"/>
+    <w:uiPriority w:val="99"/>
+    <w:semiHidden/>
+    <w:unhideWhenUsed/>
   </w:style>
 </w:styles>
 </file>
@@ -1819,7 +2135,7 @@
 </file>
 
 <file path=customXml/itemProps2.xml><?xml version="1.0" encoding="utf-8"?>
-<ds:datastoreItem xmlns:ds="http://schemas.openxmlformats.org/officeDocument/2006/customXml" ds:itemID="{E432B355-AFB4-4414-95EF-A7CEA61F092D}">
+<ds:datastoreItem xmlns:ds="http://schemas.openxmlformats.org/officeDocument/2006/customXml" ds:itemID="{C0C9464E-3DD7-4EBF-83C1-0AB39CEEF918}">
   <ds:schemaRefs>
     <ds:schemaRef ds:uri="http://schemas.openxmlformats.org/officeDocument/2006/bibliography"/>
   </ds:schemaRefs>

</xml_diff>

<commit_message>
URS and Class diagram changes
</commit_message>
<xml_diff>
--- a/Deliverables/Design.docx
+++ b/Deliverables/Design.docx
@@ -1,10 +1,10 @@
 
 <file path=word/document.xml><?xml version="1.0" encoding="utf-8"?>
-<w:document xmlns:wpc="http://schemas.microsoft.com/office/word/2010/wordprocessingCanvas" xmlns:mc="http://schemas.openxmlformats.org/markup-compatibility/2006" xmlns:o="urn:schemas-microsoft-com:office:office" xmlns:r="http://schemas.openxmlformats.org/officeDocument/2006/relationships" xmlns:m="http://schemas.openxmlformats.org/officeDocument/2006/math" xmlns:v="urn:schemas-microsoft-com:vml" xmlns:wp14="http://schemas.microsoft.com/office/word/2010/wordprocessingDrawing" xmlns:wp="http://schemas.openxmlformats.org/drawingml/2006/wordprocessingDrawing" xmlns:w10="urn:schemas-microsoft-com:office:word" xmlns:w="http://schemas.openxmlformats.org/wordprocessingml/2006/main" xmlns:w14="http://schemas.microsoft.com/office/word/2010/wordml" xmlns:wpg="http://schemas.microsoft.com/office/word/2010/wordprocessingGroup" xmlns:wpi="http://schemas.microsoft.com/office/word/2010/wordprocessingInk" xmlns:wne="http://schemas.microsoft.com/office/word/2006/wordml" xmlns:wps="http://schemas.microsoft.com/office/word/2010/wordprocessingShape" mc:Ignorable="w14 wp14">
+<w:document xmlns:ve="http://schemas.openxmlformats.org/markup-compatibility/2006" xmlns:o="urn:schemas-microsoft-com:office:office" xmlns:r="http://schemas.openxmlformats.org/officeDocument/2006/relationships" xmlns:m="http://schemas.openxmlformats.org/officeDocument/2006/math" xmlns:v="urn:schemas-microsoft-com:vml" xmlns:wp="http://schemas.openxmlformats.org/drawingml/2006/wordprocessingDrawing" xmlns:w10="urn:schemas-microsoft-com:office:word" xmlns:w="http://schemas.openxmlformats.org/wordprocessingml/2006/main" xmlns:wne="http://schemas.microsoft.com/office/word/2006/wordml">
   <w:body>
     <w:p>
       <w:pPr>
-        <w:pStyle w:val="Heading1"/>
+        <w:pStyle w:val="1"/>
         <w:jc w:val="center"/>
       </w:pPr>
       <w:bookmarkStart w:id="0" w:name="_Toc437594330"/>
@@ -95,7 +95,14 @@
       </w:r>
       <w:r>
         <w:br/>
-        <w:t xml:space="preserve">Ilia </w:t>
+      </w:r>
+      <w:proofErr w:type="spellStart"/>
+      <w:r>
+        <w:t>Ilia</w:t>
+      </w:r>
+      <w:proofErr w:type="spellEnd"/>
+      <w:r>
+        <w:t xml:space="preserve"> </w:t>
       </w:r>
       <w:proofErr w:type="spellStart"/>
       <w:r>
@@ -168,11 +175,10 @@
         </w:rPr>
         <w:id w:val="-962958149"/>
       </w:sdtPr>
-      <w:sdtEndPr/>
       <w:sdtContent>
         <w:p>
           <w:pPr>
-            <w:pStyle w:val="1"/>
+            <w:pStyle w:val="12"/>
           </w:pPr>
           <w:r>
             <w:t>Contents</w:t>
@@ -180,7 +186,7 @@
         </w:p>
         <w:p>
           <w:pPr>
-            <w:pStyle w:val="TOC1"/>
+            <w:pStyle w:val="11"/>
             <w:tabs>
               <w:tab w:val="right" w:leader="dot" w:pos="9350"/>
             </w:tabs>
@@ -201,7 +207,7 @@
           <w:hyperlink w:anchor="_Toc437594330" w:history="1">
             <w:r>
               <w:rPr>
-                <w:rStyle w:val="Hyperlink"/>
+                <w:rStyle w:val="a5"/>
                 <w:noProof/>
               </w:rPr>
               <w:t>User Requirements specification</w:t>
@@ -258,7 +264,7 @@
         </w:p>
         <w:p>
           <w:pPr>
-            <w:pStyle w:val="TOC2"/>
+            <w:pStyle w:val="21"/>
             <w:tabs>
               <w:tab w:val="right" w:leader="dot" w:pos="9350"/>
             </w:tabs>
@@ -270,7 +276,7 @@
           <w:hyperlink w:anchor="_Toc437594331" w:history="1">
             <w:r>
               <w:rPr>
-                <w:rStyle w:val="Hyperlink"/>
+                <w:rStyle w:val="a5"/>
                 <w:noProof/>
               </w:rPr>
               <w:t>Introduction</w:t>
@@ -327,7 +333,7 @@
         </w:p>
         <w:p>
           <w:pPr>
-            <w:pStyle w:val="TOC2"/>
+            <w:pStyle w:val="21"/>
             <w:tabs>
               <w:tab w:val="right" w:leader="dot" w:pos="9350"/>
             </w:tabs>
@@ -339,7 +345,7 @@
           <w:hyperlink w:anchor="_Toc437594332" w:history="1">
             <w:r>
               <w:rPr>
-                <w:rStyle w:val="Hyperlink"/>
+                <w:rStyle w:val="a5"/>
                 <w:noProof/>
                 <w:lang w:val="en-GB"/>
               </w:rPr>
@@ -397,7 +403,7 @@
         </w:p>
         <w:p>
           <w:pPr>
-            <w:pStyle w:val="TOC2"/>
+            <w:pStyle w:val="21"/>
             <w:tabs>
               <w:tab w:val="right" w:leader="dot" w:pos="9350"/>
             </w:tabs>
@@ -409,7 +415,7 @@
           <w:hyperlink w:anchor="_Toc437594333" w:history="1">
             <w:r>
               <w:rPr>
-                <w:rStyle w:val="Hyperlink"/>
+                <w:rStyle w:val="a5"/>
                 <w:noProof/>
                 <w:lang w:val="en-GB"/>
               </w:rPr>
@@ -467,7 +473,7 @@
         </w:p>
         <w:p>
           <w:pPr>
-            <w:pStyle w:val="TOC2"/>
+            <w:pStyle w:val="21"/>
             <w:tabs>
               <w:tab w:val="right" w:leader="dot" w:pos="9350"/>
             </w:tabs>
@@ -479,7 +485,7 @@
           <w:hyperlink w:anchor="_Toc437594334" w:history="1">
             <w:r>
               <w:rPr>
-                <w:rStyle w:val="Hyperlink"/>
+                <w:rStyle w:val="a5"/>
                 <w:noProof/>
               </w:rPr>
               <w:t>Sequence Diagrams</w:t>
@@ -552,7 +558,7 @@
     </w:p>
     <w:p>
       <w:pPr>
-        <w:pStyle w:val="Heading2"/>
+        <w:pStyle w:val="2"/>
       </w:pPr>
       <w:bookmarkStart w:id="2" w:name="_Toc437594331"/>
       <w:r>
@@ -568,7 +574,7 @@
     </w:p>
     <w:p>
       <w:pPr>
-        <w:pStyle w:val="Heading2"/>
+        <w:pStyle w:val="2"/>
         <w:rPr>
           <w:lang w:val="en-GB"/>
         </w:rPr>
@@ -595,9 +601,10 @@
       <w:r>
         <w:rPr>
           <w:noProof/>
+          <w:lang w:val="bg-BG" w:eastAsia="bg-BG"/>
         </w:rPr>
         <w:drawing>
-          <wp:anchor distT="0" distB="0" distL="114300" distR="114300" simplePos="0" relativeHeight="251662336" behindDoc="1" locked="0" layoutInCell="1" allowOverlap="1" wp14:anchorId="2E03C281" wp14:editId="61499D89">
+          <wp:anchor distT="0" distB="0" distL="114300" distR="114300" simplePos="0" relativeHeight="251662336" behindDoc="1" locked="0" layoutInCell="1" allowOverlap="1">
             <wp:simplePos x="0" y="0"/>
             <wp:positionH relativeFrom="column">
               <wp:posOffset>-895350</wp:posOffset>
@@ -630,7 +637,7 @@
                     </pic:cNvPicPr>
                   </pic:nvPicPr>
                   <pic:blipFill>
-                    <a:blip r:embed="rId7" cstate="print"/>
+                    <a:blip r:embed="rId6" cstate="print"/>
                     <a:srcRect/>
                     <a:stretch>
                       <a:fillRect/>
@@ -680,10 +687,11 @@
       <w:r>
         <w:rPr>
           <w:noProof/>
+          <w:lang w:val="bg-BG" w:eastAsia="bg-BG"/>
         </w:rPr>
         <w:lastRenderedPageBreak/>
         <w:drawing>
-          <wp:anchor distT="0" distB="0" distL="114300" distR="114300" simplePos="0" relativeHeight="251663360" behindDoc="1" locked="0" layoutInCell="1" allowOverlap="1" wp14:anchorId="602D8655" wp14:editId="4D87447E">
+          <wp:anchor distT="0" distB="0" distL="114300" distR="114300" simplePos="0" relativeHeight="251663360" behindDoc="1" locked="0" layoutInCell="1" allowOverlap="1">
             <wp:simplePos x="0" y="0"/>
             <wp:positionH relativeFrom="column">
               <wp:posOffset>-809625</wp:posOffset>
@@ -716,7 +724,7 @@
                     </pic:cNvPicPr>
                   </pic:nvPicPr>
                   <pic:blipFill>
-                    <a:blip r:embed="rId8" cstate="print"/>
+                    <a:blip r:embed="rId7" cstate="print"/>
                     <a:srcRect/>
                     <a:stretch>
                       <a:fillRect/>
@@ -753,7 +761,7 @@
     </w:p>
     <w:p>
       <w:pPr>
-        <w:pStyle w:val="Heading2"/>
+        <w:pStyle w:val="2"/>
         <w:rPr>
           <w:lang w:val="en-GB"/>
         </w:rPr>
@@ -867,7 +875,7 @@
     </w:p>
     <w:p>
       <w:pPr>
-        <w:pStyle w:val="Heading2"/>
+        <w:pStyle w:val="2"/>
       </w:pPr>
       <w:bookmarkStart w:id="5" w:name="_Toc437594334"/>
       <w:r>
@@ -880,6 +888,7 @@
       <w:r>
         <w:rPr>
           <w:noProof/>
+          <w:lang w:val="bg-BG" w:eastAsia="bg-BG"/>
         </w:rPr>
         <w:drawing>
           <wp:anchor distT="0" distB="0" distL="114300" distR="114300" simplePos="0" relativeHeight="251658240" behindDoc="1" locked="0" layoutInCell="1" allowOverlap="1">
@@ -915,7 +924,7 @@
                     </pic:cNvPicPr>
                   </pic:nvPicPr>
                   <pic:blipFill>
-                    <a:blip r:embed="rId9" cstate="print"/>
+                    <a:blip r:embed="rId8" cstate="print"/>
                     <a:srcRect/>
                     <a:stretch>
                       <a:fillRect/>
@@ -988,6 +997,7 @@
           <w:bCs/>
           <w:noProof/>
           <w:color w:val="4F81BD" w:themeColor="accent1"/>
+          <w:lang w:val="bg-BG" w:eastAsia="bg-BG"/>
         </w:rPr>
         <w:lastRenderedPageBreak/>
         <w:drawing>
@@ -1024,7 +1034,7 @@
                     </pic:cNvPicPr>
                   </pic:nvPicPr>
                   <pic:blipFill>
-                    <a:blip r:embed="rId10" cstate="print"/>
+                    <a:blip r:embed="rId9" cstate="print"/>
                     <a:srcRect/>
                     <a:stretch>
                       <a:fillRect/>
@@ -1075,29 +1085,30 @@
           <w:bCs/>
           <w:noProof/>
           <w:color w:val="4F81BD" w:themeColor="accent1"/>
+          <w:lang w:val="bg-BG" w:eastAsia="bg-BG"/>
         </w:rPr>
         <w:lastRenderedPageBreak/>
         <w:drawing>
-          <wp:anchor distT="0" distB="0" distL="114300" distR="114300" simplePos="0" relativeHeight="251659264" behindDoc="1" locked="0" layoutInCell="1" allowOverlap="1">
+          <wp:anchor distT="0" distB="0" distL="114300" distR="114300" simplePos="0" relativeHeight="251664384" behindDoc="1" locked="0" layoutInCell="1" allowOverlap="1">
             <wp:simplePos x="0" y="0"/>
             <wp:positionH relativeFrom="column">
-              <wp:posOffset>-421005</wp:posOffset>
+              <wp:posOffset>-481330</wp:posOffset>
             </wp:positionH>
             <wp:positionV relativeFrom="paragraph">
-              <wp:posOffset>1155700</wp:posOffset>
+              <wp:posOffset>353060</wp:posOffset>
             </wp:positionV>
-            <wp:extent cx="6485255" cy="6504305"/>
-            <wp:effectExtent l="19050" t="0" r="0" b="0"/>
+            <wp:extent cx="7043420" cy="6271260"/>
+            <wp:effectExtent l="19050" t="0" r="5080" b="0"/>
             <wp:wrapTight wrapText="bothSides">
               <wp:wrapPolygon edited="0">
-                <wp:start x="-63" y="0"/>
-                <wp:lineTo x="-63" y="21509"/>
-                <wp:lineTo x="21573" y="21509"/>
-                <wp:lineTo x="21573" y="0"/>
-                <wp:lineTo x="-63" y="0"/>
+                <wp:start x="-58" y="0"/>
+                <wp:lineTo x="-58" y="21521"/>
+                <wp:lineTo x="21616" y="21521"/>
+                <wp:lineTo x="21616" y="0"/>
+                <wp:lineTo x="-58" y="0"/>
               </wp:wrapPolygon>
             </wp:wrapTight>
-            <wp:docPr id="3" name="Картина 2" descr="C:\Users\user\Desktop\OOD2\Element.JPG"/>
+            <wp:docPr id="1" name="Картина 1" descr="C:\Users\user\Desktop\OOD2\Element.JPG"/>
             <wp:cNvGraphicFramePr>
               <a:graphicFrameLocks xmlns:a="http://schemas.openxmlformats.org/drawingml/2006/main" noChangeAspect="1"/>
             </wp:cNvGraphicFramePr>
@@ -1105,13 +1116,13 @@
               <a:graphicData uri="http://schemas.openxmlformats.org/drawingml/2006/picture">
                 <pic:pic xmlns:pic="http://schemas.openxmlformats.org/drawingml/2006/picture">
                   <pic:nvPicPr>
-                    <pic:cNvPr id="0" name="Picture 2" descr="C:\Users\user\Desktop\OOD2\Element.JPG"/>
+                    <pic:cNvPr id="0" name="Picture 1" descr="C:\Users\user\Desktop\OOD2\Element.JPG"/>
                     <pic:cNvPicPr>
                       <a:picLocks noChangeAspect="1" noChangeArrowheads="1"/>
                     </pic:cNvPicPr>
                   </pic:nvPicPr>
                   <pic:blipFill>
-                    <a:blip r:embed="rId11" cstate="print"/>
+                    <a:blip r:embed="rId10" cstate="print"/>
                     <a:srcRect/>
                     <a:stretch>
                       <a:fillRect/>
@@ -1120,7 +1131,7 @@
                   <pic:spPr bwMode="auto">
                     <a:xfrm>
                       <a:off x="0" y="0"/>
-                      <a:ext cx="6485255" cy="6504305"/>
+                      <a:ext cx="7043420" cy="6271260"/>
                     </a:xfrm>
                     <a:prstGeom prst="rect">
                       <a:avLst/>
@@ -1180,6 +1191,7 @@
           <w:bCs/>
           <w:noProof/>
           <w:color w:val="4F81BD" w:themeColor="accent1"/>
+          <w:lang w:val="bg-BG" w:eastAsia="bg-BG"/>
         </w:rPr>
         <w:drawing>
           <wp:anchor distT="0" distB="0" distL="114300" distR="114300" simplePos="0" relativeHeight="251660288" behindDoc="1" locked="0" layoutInCell="1" allowOverlap="1">
@@ -1215,7 +1227,7 @@
                     </pic:cNvPicPr>
                   </pic:nvPicPr>
                   <pic:blipFill>
-                    <a:blip r:embed="rId12" cstate="print"/>
+                    <a:blip r:embed="rId11" cstate="print"/>
                     <a:srcRect/>
                     <a:stretch>
                       <a:fillRect/>
@@ -1256,7 +1268,7 @@
 </file>
 
 <file path=word/styles.xml><?xml version="1.0" encoding="utf-8"?>
-<w:styles xmlns:mc="http://schemas.openxmlformats.org/markup-compatibility/2006" xmlns:r="http://schemas.openxmlformats.org/officeDocument/2006/relationships" xmlns:w="http://schemas.openxmlformats.org/wordprocessingml/2006/main" xmlns:w14="http://schemas.microsoft.com/office/word/2010/wordml" mc:Ignorable="w14">
+<w:styles xmlns:r="http://schemas.openxmlformats.org/officeDocument/2006/relationships" xmlns:w="http://schemas.openxmlformats.org/wordprocessingml/2006/main">
   <w:docDefaults>
     <w:rPrDefault>
       <w:rPr>
@@ -1405,7 +1417,7 @@
     <w:lsdException w:name="Bibliography" w:uiPriority="37"/>
     <w:lsdException w:name="TOC Heading" w:uiPriority="39" w:qFormat="1"/>
   </w:latentStyles>
-  <w:style w:type="paragraph" w:default="1" w:styleId="Normal">
+  <w:style w:type="paragraph" w:default="1" w:styleId="a">
     <w:name w:val="Normal"/>
     <w:qFormat/>
     <w:rsid w:val="008D6AF2"/>
@@ -1415,11 +1427,11 @@
       <w:lang w:val="en-US" w:eastAsia="en-US"/>
     </w:rPr>
   </w:style>
-  <w:style w:type="paragraph" w:styleId="Heading1">
+  <w:style w:type="paragraph" w:styleId="1">
     <w:name w:val="heading 1"/>
-    <w:basedOn w:val="Normal"/>
-    <w:next w:val="Normal"/>
-    <w:link w:val="Heading1Char"/>
+    <w:basedOn w:val="a"/>
+    <w:next w:val="a"/>
+    <w:link w:val="10"/>
     <w:uiPriority w:val="9"/>
     <w:qFormat/>
     <w:rsid w:val="008D6AF2"/>
@@ -1438,11 +1450,11 @@
       <w:szCs w:val="28"/>
     </w:rPr>
   </w:style>
-  <w:style w:type="paragraph" w:styleId="Heading2">
+  <w:style w:type="paragraph" w:styleId="2">
     <w:name w:val="heading 2"/>
-    <w:basedOn w:val="Normal"/>
-    <w:next w:val="Normal"/>
-    <w:link w:val="Heading2Char"/>
+    <w:basedOn w:val="a"/>
+    <w:next w:val="a"/>
+    <w:link w:val="20"/>
     <w:uiPriority w:val="9"/>
     <w:unhideWhenUsed/>
     <w:qFormat/>
@@ -1462,11 +1474,11 @@
       <w:szCs w:val="26"/>
     </w:rPr>
   </w:style>
-  <w:style w:type="paragraph" w:styleId="Heading3">
+  <w:style w:type="paragraph" w:styleId="3">
     <w:name w:val="heading 3"/>
-    <w:basedOn w:val="Normal"/>
-    <w:next w:val="Normal"/>
-    <w:link w:val="Heading3Char"/>
+    <w:basedOn w:val="a"/>
+    <w:next w:val="a"/>
+    <w:link w:val="30"/>
     <w:uiPriority w:val="9"/>
     <w:unhideWhenUsed/>
     <w:qFormat/>
@@ -1484,17 +1496,18 @@
       <w:color w:val="4F81BD" w:themeColor="accent1"/>
     </w:rPr>
   </w:style>
-  <w:style w:type="character" w:default="1" w:styleId="DefaultParagraphFont">
+  <w:style w:type="character" w:default="1" w:styleId="a0">
     <w:name w:val="Default Paragraph Font"/>
     <w:uiPriority w:val="1"/>
     <w:semiHidden/>
     <w:unhideWhenUsed/>
   </w:style>
-  <w:style w:type="table" w:default="1" w:styleId="TableNormal">
+  <w:style w:type="table" w:default="1" w:styleId="a1">
     <w:name w:val="Normal Table"/>
     <w:uiPriority w:val="99"/>
     <w:semiHidden/>
     <w:unhideWhenUsed/>
+    <w:qFormat/>
     <w:tblPr>
       <w:tblInd w:w="0" w:type="dxa"/>
       <w:tblCellMar>
@@ -1505,16 +1518,16 @@
       </w:tblCellMar>
     </w:tblPr>
   </w:style>
-  <w:style w:type="numbering" w:default="1" w:styleId="NoList">
+  <w:style w:type="numbering" w:default="1" w:styleId="a2">
     <w:name w:val="No List"/>
     <w:uiPriority w:val="99"/>
     <w:semiHidden/>
     <w:unhideWhenUsed/>
   </w:style>
-  <w:style w:type="paragraph" w:styleId="BalloonText">
+  <w:style w:type="paragraph" w:styleId="a3">
     <w:name w:val="Balloon Text"/>
-    <w:basedOn w:val="Normal"/>
-    <w:link w:val="BalloonTextChar"/>
+    <w:basedOn w:val="a"/>
+    <w:link w:val="a4"/>
     <w:uiPriority w:val="99"/>
     <w:unhideWhenUsed/>
     <w:rsid w:val="008D6AF2"/>
@@ -1527,10 +1540,10 @@
       <w:szCs w:val="16"/>
     </w:rPr>
   </w:style>
-  <w:style w:type="paragraph" w:styleId="TOC1">
+  <w:style w:type="paragraph" w:styleId="11">
     <w:name w:val="toc 1"/>
-    <w:basedOn w:val="Normal"/>
-    <w:next w:val="Normal"/>
+    <w:basedOn w:val="a"/>
+    <w:next w:val="a"/>
     <w:uiPriority w:val="39"/>
     <w:unhideWhenUsed/>
     <w:rsid w:val="008D6AF2"/>
@@ -1538,10 +1551,10 @@
       <w:spacing w:after="100"/>
     </w:pPr>
   </w:style>
-  <w:style w:type="paragraph" w:styleId="TOC2">
+  <w:style w:type="paragraph" w:styleId="21">
     <w:name w:val="toc 2"/>
-    <w:basedOn w:val="Normal"/>
-    <w:next w:val="Normal"/>
+    <w:basedOn w:val="a"/>
+    <w:next w:val="a"/>
     <w:uiPriority w:val="39"/>
     <w:unhideWhenUsed/>
     <w:rsid w:val="008D6AF2"/>
@@ -1550,9 +1563,9 @@
       <w:ind w:left="220"/>
     </w:pPr>
   </w:style>
-  <w:style w:type="character" w:styleId="Hyperlink">
+  <w:style w:type="character" w:styleId="a5">
     <w:name w:val="Hyperlink"/>
-    <w:basedOn w:val="DefaultParagraphFont"/>
+    <w:basedOn w:val="a0"/>
     <w:uiPriority w:val="99"/>
     <w:unhideWhenUsed/>
     <w:rsid w:val="008D6AF2"/>
@@ -1561,10 +1574,10 @@
       <w:u w:val="single"/>
     </w:rPr>
   </w:style>
-  <w:style w:type="character" w:customStyle="1" w:styleId="Heading1Char">
-    <w:name w:val="Heading 1 Char"/>
-    <w:basedOn w:val="DefaultParagraphFont"/>
-    <w:link w:val="Heading1"/>
+  <w:style w:type="character" w:customStyle="1" w:styleId="10">
+    <w:name w:val="Заглавие 1 Знак"/>
+    <w:basedOn w:val="a0"/>
+    <w:link w:val="1"/>
     <w:uiPriority w:val="9"/>
     <w:qFormat/>
     <w:rsid w:val="008D6AF2"/>
@@ -1577,10 +1590,10 @@
       <w:szCs w:val="28"/>
     </w:rPr>
   </w:style>
-  <w:style w:type="paragraph" w:customStyle="1" w:styleId="1">
+  <w:style w:type="paragraph" w:customStyle="1" w:styleId="12">
     <w:name w:val="Заглавие от съдържание1"/>
-    <w:basedOn w:val="Heading1"/>
-    <w:next w:val="Normal"/>
+    <w:basedOn w:val="1"/>
+    <w:next w:val="a"/>
     <w:uiPriority w:val="39"/>
     <w:unhideWhenUsed/>
     <w:qFormat/>
@@ -1592,10 +1605,10 @@
       <w:lang w:eastAsia="ja-JP"/>
     </w:rPr>
   </w:style>
-  <w:style w:type="character" w:customStyle="1" w:styleId="BalloonTextChar">
-    <w:name w:val="Balloon Text Char"/>
-    <w:basedOn w:val="DefaultParagraphFont"/>
-    <w:link w:val="BalloonText"/>
+  <w:style w:type="character" w:customStyle="1" w:styleId="a4">
+    <w:name w:val="Изнесен текст Знак"/>
+    <w:basedOn w:val="a0"/>
+    <w:link w:val="a3"/>
     <w:uiPriority w:val="99"/>
     <w:semiHidden/>
     <w:rsid w:val="008D6AF2"/>
@@ -1605,10 +1618,10 @@
       <w:szCs w:val="16"/>
     </w:rPr>
   </w:style>
-  <w:style w:type="character" w:customStyle="1" w:styleId="Heading2Char">
-    <w:name w:val="Heading 2 Char"/>
-    <w:basedOn w:val="DefaultParagraphFont"/>
-    <w:link w:val="Heading2"/>
+  <w:style w:type="character" w:customStyle="1" w:styleId="20">
+    <w:name w:val="Заглавие 2 Знак"/>
+    <w:basedOn w:val="a0"/>
+    <w:link w:val="2"/>
     <w:uiPriority w:val="9"/>
     <w:rsid w:val="008D6AF2"/>
     <w:rPr>
@@ -1620,10 +1633,10 @@
       <w:szCs w:val="26"/>
     </w:rPr>
   </w:style>
-  <w:style w:type="character" w:customStyle="1" w:styleId="Heading3Char">
-    <w:name w:val="Heading 3 Char"/>
-    <w:basedOn w:val="DefaultParagraphFont"/>
-    <w:link w:val="Heading3"/>
+  <w:style w:type="character" w:customStyle="1" w:styleId="30">
+    <w:name w:val="Заглавие 3 Знак"/>
+    <w:basedOn w:val="a0"/>
+    <w:link w:val="3"/>
     <w:uiPriority w:val="9"/>
     <w:rsid w:val="007E2C9A"/>
     <w:rPr>
@@ -2135,7 +2148,7 @@
 </file>
 
 <file path=customXml/itemProps2.xml><?xml version="1.0" encoding="utf-8"?>
-<ds:datastoreItem xmlns:ds="http://schemas.openxmlformats.org/officeDocument/2006/customXml" ds:itemID="{C0C9464E-3DD7-4EBF-83C1-0AB39CEEF918}">
+<ds:datastoreItem xmlns:ds="http://schemas.openxmlformats.org/officeDocument/2006/customXml" ds:itemID="{6436E5A4-7A35-4604-B011-A992611CDE60}">
   <ds:schemaRefs>
     <ds:schemaRef ds:uri="http://schemas.openxmlformats.org/officeDocument/2006/bibliography"/>
   </ds:schemaRefs>

</xml_diff>